<commit_message>
Improved fancy cover, definitive version of print and web versions of the thesis
</commit_message>
<xml_diff>
--- a/Fancy cover.docx
+++ b/Fancy cover.docx
@@ -60,32 +60,32 @@
       <w:pPr>
         <w:jc w:val="center"/>
         <w:rPr>
-          <w:rFonts w:ascii="Times New Roman" w:hAnsi="Times New Roman" w:eastAsia="Times New Roman" w:cs="Times New Roman"/>
-          <w:sz w:val="40"/>
-          <w:szCs w:val="40"/>
-        </w:rPr>
-      </w:pPr>
-      <w:r>
-        <w:rPr>
-          <w:rFonts w:ascii="Times New Roman" w:hAnsi="Times New Roman" w:eastAsia="Times New Roman" w:cs="Times New Roman"/>
-          <w:sz w:val="40"/>
-          <w:szCs w:val="40"/>
+          <w:rFonts w:ascii="Garamond" w:hAnsi="Garamond" w:eastAsia="Garamond" w:cs="Garamond"/>
+          <w:sz w:val="44"/>
+          <w:szCs w:val="44"/>
+        </w:rPr>
+      </w:pPr>
+      <w:r>
+        <w:rPr>
+          <w:rFonts w:ascii="Garamond" w:hAnsi="Garamond" w:eastAsia="Garamond" w:cs="Garamond"/>
+          <w:sz w:val="44"/>
+          <w:szCs w:val="44"/>
         </w:rPr>
         <w:t>U</w:t>
       </w:r>
       <w:r>
         <w:rPr>
-          <w:rFonts w:ascii="Times New Roman" w:hAnsi="Times New Roman" w:eastAsia="Times New Roman" w:cs="Times New Roman"/>
-          <w:sz w:val="40"/>
-          <w:szCs w:val="40"/>
+          <w:rFonts w:ascii="Garamond" w:hAnsi="Garamond" w:eastAsia="Garamond" w:cs="Garamond"/>
+          <w:sz w:val="44"/>
+          <w:szCs w:val="44"/>
         </w:rPr>
         <w:t>NIVERSITY OF</w:t>
       </w:r>
       <w:r>
         <w:rPr>
-          <w:rFonts w:ascii="Times New Roman" w:hAnsi="Times New Roman" w:eastAsia="Times New Roman" w:cs="Times New Roman"/>
-          <w:sz w:val="40"/>
-          <w:szCs w:val="40"/>
+          <w:rFonts w:ascii="Garamond" w:hAnsi="Garamond" w:eastAsia="Garamond" w:cs="Garamond"/>
+          <w:sz w:val="44"/>
+          <w:szCs w:val="44"/>
         </w:rPr>
         <w:t xml:space="preserve"> TRIESTE</w:t>
       </w:r>
@@ -93,9 +93,9 @@
     <w:p xmlns:wp14="http://schemas.microsoft.com/office/word/2010/wordml" wp14:textId="77777777">
       <w:pPr>
         <w:rPr>
-          <w:rFonts w:ascii="Times New Roman" w:hAnsi="Times New Roman" w:eastAsia="Times New Roman" w:cs="Times New Roman"/>
-          <w:sz w:val="28"/>
-          <w:szCs w:val="28"/>
+          <w:rFonts w:ascii="Garamond" w:hAnsi="Garamond" w:eastAsia="Garamond" w:cs="Garamond"/>
+          <w:sz w:val="32"/>
+          <w:szCs w:val="32"/>
         </w:rPr>
       </w:pPr>
     </w:p>
@@ -107,12 +107,17 @@
         <w:spacing w:before="0" w:beforeAutospacing="off" w:after="160" w:afterAutospacing="off" w:line="259" w:lineRule="auto"/>
         <w:ind w:left="0" w:right="0"/>
         <w:jc w:val="center"/>
-      </w:pPr>
-      <w:r>
-        <w:rPr>
-          <w:rFonts w:ascii="Times New Roman" w:hAnsi="Times New Roman" w:eastAsia="Times New Roman" w:cs="Times New Roman"/>
-          <w:sz w:val="32"/>
-          <w:szCs w:val="32"/>
+        <w:rPr>
+          <w:rFonts w:ascii="Garamond" w:hAnsi="Garamond" w:eastAsia="Garamond" w:cs="Garamond"/>
+          <w:sz w:val="36"/>
+          <w:szCs w:val="36"/>
+        </w:rPr>
+      </w:pPr>
+      <w:r>
+        <w:rPr>
+          <w:rFonts w:ascii="Garamond" w:hAnsi="Garamond" w:eastAsia="Garamond" w:cs="Garamond"/>
+          <w:sz w:val="36"/>
+          <w:szCs w:val="36"/>
         </w:rPr>
         <w:t>Department of Engineering and Architecture</w:t>
       </w:r>
@@ -121,9 +126,9 @@
       <w:pPr>
         <w:jc w:val="center"/>
         <w:rPr>
-          <w:rFonts w:ascii="Times New Roman" w:hAnsi="Times New Roman" w:eastAsia="Times New Roman" w:cs="Times New Roman"/>
-          <w:sz w:val="28"/>
-          <w:szCs w:val="28"/>
+          <w:rFonts w:ascii="Garamond" w:hAnsi="Garamond" w:eastAsia="Garamond" w:cs="Garamond"/>
+          <w:sz w:val="32"/>
+          <w:szCs w:val="32"/>
         </w:rPr>
       </w:pPr>
     </w:p>
@@ -135,31 +140,44 @@
         <w:spacing w:before="0" w:beforeAutospacing="off" w:after="160" w:afterAutospacing="off" w:line="259" w:lineRule="auto"/>
         <w:ind w:left="0" w:right="0"/>
         <w:jc w:val="center"/>
-      </w:pPr>
-      <w:r>
-        <w:rPr>
-          <w:rFonts w:ascii="Times New Roman" w:hAnsi="Times New Roman" w:eastAsia="Times New Roman" w:cs="Times New Roman"/>
-          <w:sz w:val="32"/>
-          <w:szCs w:val="32"/>
+        <w:rPr>
+          <w:rFonts w:ascii="Garamond" w:hAnsi="Garamond" w:eastAsia="Garamond" w:cs="Garamond"/>
+          <w:sz w:val="36"/>
+          <w:szCs w:val="36"/>
+        </w:rPr>
+      </w:pPr>
+      <w:r>
+        <w:rPr>
+          <w:rFonts w:ascii="Garamond" w:hAnsi="Garamond" w:eastAsia="Garamond" w:cs="Garamond"/>
+          <w:sz w:val="36"/>
+          <w:szCs w:val="36"/>
         </w:rPr>
         <w:t>Bachelo</w:t>
       </w:r>
       <w:r>
         <w:rPr>
-          <w:rFonts w:ascii="Times New Roman" w:hAnsi="Times New Roman" w:eastAsia="Times New Roman" w:cs="Times New Roman"/>
-          <w:sz w:val="32"/>
-          <w:szCs w:val="32"/>
-        </w:rPr>
-        <w:t>r’s degree in Computer Engineering</w:t>
+          <w:rFonts w:ascii="Garamond" w:hAnsi="Garamond" w:eastAsia="Garamond" w:cs="Garamond"/>
+          <w:sz w:val="36"/>
+          <w:szCs w:val="36"/>
+        </w:rPr>
+        <w:t>r’s</w:t>
+      </w:r>
+      <w:r>
+        <w:rPr>
+          <w:rFonts w:ascii="Garamond" w:hAnsi="Garamond" w:eastAsia="Garamond" w:cs="Garamond"/>
+          <w:sz w:val="36"/>
+          <w:szCs w:val="36"/>
+        </w:rPr>
+        <w:t xml:space="preserve"> degree in Computer Engineering</w:t>
       </w:r>
     </w:p>
     <w:p xmlns:wp14="http://schemas.microsoft.com/office/word/2010/wordml" wp14:textId="44418308">
       <w:pPr>
         <w:pStyle w:val="Normale"/>
         <w:rPr>
-          <w:rFonts w:ascii="Times New Roman" w:hAnsi="Times New Roman" w:eastAsia="Times New Roman" w:cs="Times New Roman"/>
-          <w:sz w:val="28"/>
-          <w:szCs w:val="28"/>
+          <w:rFonts w:ascii="Garamond" w:hAnsi="Garamond" w:eastAsia="Garamond" w:cs="Garamond"/>
+          <w:sz w:val="32"/>
+          <w:szCs w:val="32"/>
         </w:rPr>
       </w:pPr>
     </w:p>
@@ -167,9 +185,9 @@
       <w:pPr>
         <w:pStyle w:val="Normale"/>
         <w:rPr>
-          <w:rFonts w:ascii="Times New Roman" w:hAnsi="Times New Roman" w:eastAsia="Times New Roman" w:cs="Times New Roman"/>
-          <w:sz w:val="28"/>
-          <w:szCs w:val="28"/>
+          <w:rFonts w:ascii="Garamond" w:hAnsi="Garamond" w:eastAsia="Garamond" w:cs="Garamond"/>
+          <w:sz w:val="32"/>
+          <w:szCs w:val="32"/>
         </w:rPr>
       </w:pPr>
     </w:p>
@@ -177,59 +195,135 @@
       <w:pPr>
         <w:jc w:val="center"/>
         <w:rPr>
-          <w:rFonts w:ascii="Times New Roman" w:hAnsi="Times New Roman" w:eastAsia="Times New Roman" w:cs="Times New Roman"/>
+          <w:rFonts w:ascii="Garamond" w:hAnsi="Garamond" w:eastAsia="Garamond" w:cs="Garamond"/>
           <w:b w:val="1"/>
           <w:bCs w:val="1"/>
-          <w:sz w:val="40"/>
-          <w:szCs w:val="40"/>
-        </w:rPr>
-      </w:pPr>
-      <w:r>
-        <w:rPr>
-          <w:rFonts w:ascii="Times New Roman" w:hAnsi="Times New Roman" w:eastAsia="Times New Roman" w:cs="Times New Roman"/>
+          <w:sz w:val="44"/>
+          <w:szCs w:val="44"/>
+        </w:rPr>
+      </w:pPr>
+      <w:r>
+        <w:rPr>
+          <w:rFonts w:ascii="Garamond" w:hAnsi="Garamond" w:eastAsia="Garamond" w:cs="Garamond"/>
           <w:b w:val="1"/>
           <w:bCs w:val="1"/>
-          <w:sz w:val="40"/>
-          <w:szCs w:val="40"/>
-        </w:rPr>
-        <w:t>Restoration and development of Arm’s</w:t>
-      </w:r>
-    </w:p>
-    <w:p>
-      <w:pPr>
-        <w:pStyle w:val="Normale"/>
-        <w:jc w:val="center"/>
-      </w:pPr>
-      <w:r>
-        <w:rPr>
-          <w:rFonts w:ascii="Times New Roman" w:hAnsi="Times New Roman" w:eastAsia="Times New Roman" w:cs="Times New Roman"/>
+          <w:sz w:val="44"/>
+          <w:szCs w:val="44"/>
+        </w:rPr>
+        <w:t>Restoration</w:t>
+      </w:r>
+      <w:r>
+        <w:rPr>
+          <w:rFonts w:ascii="Garamond" w:hAnsi="Garamond" w:eastAsia="Garamond" w:cs="Garamond"/>
           <w:b w:val="1"/>
           <w:bCs w:val="1"/>
-          <w:sz w:val="40"/>
-          <w:szCs w:val="40"/>
-        </w:rPr>
-        <w:t>Java-based LEGv8 ISA simulator</w:t>
+          <w:sz w:val="44"/>
+          <w:szCs w:val="44"/>
+        </w:rPr>
+        <w:t xml:space="preserve"> and </w:t>
+      </w:r>
+      <w:r>
+        <w:rPr>
+          <w:rFonts w:ascii="Garamond" w:hAnsi="Garamond" w:eastAsia="Garamond" w:cs="Garamond"/>
+          <w:b w:val="1"/>
+          <w:bCs w:val="1"/>
+          <w:sz w:val="44"/>
+          <w:szCs w:val="44"/>
+        </w:rPr>
+        <w:t>development</w:t>
+      </w:r>
+      <w:r>
+        <w:rPr>
+          <w:rFonts w:ascii="Garamond" w:hAnsi="Garamond" w:eastAsia="Garamond" w:cs="Garamond"/>
+          <w:b w:val="1"/>
+          <w:bCs w:val="1"/>
+          <w:sz w:val="44"/>
+          <w:szCs w:val="44"/>
+        </w:rPr>
+        <w:t xml:space="preserve"> of</w:t>
+      </w:r>
+    </w:p>
+    <w:p>
+      <w:pPr>
+        <w:jc w:val="center"/>
+        <w:rPr>
+          <w:rFonts w:ascii="Garamond" w:hAnsi="Garamond" w:eastAsia="Garamond" w:cs="Garamond"/>
+          <w:b w:val="1"/>
+          <w:bCs w:val="1"/>
+          <w:sz w:val="44"/>
+          <w:szCs w:val="44"/>
+        </w:rPr>
+      </w:pPr>
+      <w:r>
+        <w:rPr>
+          <w:rFonts w:ascii="Garamond" w:hAnsi="Garamond" w:eastAsia="Garamond" w:cs="Garamond"/>
+          <w:b w:val="1"/>
+          <w:bCs w:val="1"/>
+          <w:sz w:val="44"/>
+          <w:szCs w:val="44"/>
+        </w:rPr>
+        <w:t>Arm’s</w:t>
+      </w:r>
+      <w:r>
+        <w:rPr>
+          <w:rFonts w:ascii="Garamond" w:hAnsi="Garamond" w:eastAsia="Garamond" w:cs="Garamond"/>
+          <w:b w:val="1"/>
+          <w:bCs w:val="1"/>
+          <w:sz w:val="44"/>
+          <w:szCs w:val="44"/>
+        </w:rPr>
+        <w:t xml:space="preserve"> </w:t>
+      </w:r>
+      <w:r>
+        <w:rPr>
+          <w:rFonts w:ascii="Garamond" w:hAnsi="Garamond" w:eastAsia="Garamond" w:cs="Garamond"/>
+          <w:b w:val="1"/>
+          <w:bCs w:val="1"/>
+          <w:sz w:val="44"/>
+          <w:szCs w:val="44"/>
+        </w:rPr>
+        <w:t>Java-</w:t>
+      </w:r>
+      <w:r>
+        <w:rPr>
+          <w:rFonts w:ascii="Garamond" w:hAnsi="Garamond" w:eastAsia="Garamond" w:cs="Garamond"/>
+          <w:b w:val="1"/>
+          <w:bCs w:val="1"/>
+          <w:sz w:val="44"/>
+          <w:szCs w:val="44"/>
+        </w:rPr>
+        <w:t>based</w:t>
+      </w:r>
+      <w:r>
+        <w:rPr>
+          <w:rFonts w:ascii="Garamond" w:hAnsi="Garamond" w:eastAsia="Garamond" w:cs="Garamond"/>
+          <w:b w:val="1"/>
+          <w:bCs w:val="1"/>
+          <w:sz w:val="44"/>
+          <w:szCs w:val="44"/>
+        </w:rPr>
+        <w:t xml:space="preserve"> LEGv8 ISA simulator</w:t>
       </w:r>
     </w:p>
     <w:p xmlns:wp14="http://schemas.microsoft.com/office/word/2010/wordml" wp14:textId="77777777">
       <w:pPr>
         <w:rPr>
-          <w:rFonts w:ascii="Times New Roman" w:hAnsi="Times New Roman" w:eastAsia="Times New Roman" w:cs="Times New Roman"/>
-          <w:sz w:val="28"/>
-          <w:szCs w:val="28"/>
+          <w:rFonts w:ascii="Garamond" w:hAnsi="Garamond" w:eastAsia="Garamond" w:cs="Garamond"/>
+          <w:sz w:val="32"/>
+          <w:szCs w:val="32"/>
         </w:rPr>
       </w:pPr>
     </w:p>
     <w:p xmlns:wp14="http://schemas.microsoft.com/office/word/2010/wordml" wp14:textId="77777777">
       <w:pPr>
         <w:rPr>
-          <w:rFonts w:ascii="Times New Roman" w:hAnsi="Times New Roman" w:eastAsia="Times New Roman" w:cs="Times New Roman"/>
-          <w:sz w:val="28"/>
-          <w:szCs w:val="28"/>
-        </w:rPr>
-      </w:pPr>
-    </w:p>
-    <w:p xmlns:wp14="http://schemas.microsoft.com/office/word/2010/wordml" wp14:textId="3FAE0650">
+          <w:rFonts w:ascii="Garamond" w:hAnsi="Garamond" w:eastAsia="Garamond" w:cs="Garamond"/>
+          <w:sz w:val="32"/>
+          <w:szCs w:val="32"/>
+        </w:rPr>
+      </w:pPr>
+    </w:p>
+    <w:p xmlns:wp14="http://schemas.microsoft.com/office/word/2010/wordml" wp14:textId="16CEDD5D">
       <w:pPr>
         <w:pStyle w:val="Normale"/>
         <w:suppressLineNumbers w:val="0"/>
@@ -238,24 +332,33 @@
         <w:ind w:left="0" w:right="0" w:firstLine="720"/>
         <w:jc w:val="left"/>
         <w:rPr>
-          <w:rFonts w:ascii="Times New Roman" w:hAnsi="Times New Roman" w:eastAsia="Times New Roman" w:cs="Times New Roman"/>
-          <w:sz w:val="28"/>
-          <w:szCs w:val="28"/>
-        </w:rPr>
-      </w:pPr>
-      <w:r>
-        <w:rPr>
-          <w:rFonts w:ascii="Times New Roman" w:hAnsi="Times New Roman" w:eastAsia="Times New Roman" w:cs="Times New Roman"/>
-          <w:sz w:val="28"/>
-          <w:szCs w:val="28"/>
+          <w:rFonts w:ascii="Garamond" w:hAnsi="Garamond" w:eastAsia="Garamond" w:cs="Garamond"/>
+          <w:i w:val="0"/>
+          <w:iCs w:val="0"/>
+          <w:sz w:val="32"/>
+          <w:szCs w:val="32"/>
+          <w:u w:val="none"/>
+        </w:rPr>
+      </w:pPr>
+      <w:r>
+        <w:rPr>
+          <w:rFonts w:ascii="Garamond" w:hAnsi="Garamond" w:eastAsia="Garamond" w:cs="Garamond"/>
+          <w:i w:val="0"/>
+          <w:iCs w:val="0"/>
+          <w:sz w:val="32"/>
+          <w:szCs w:val="32"/>
+          <w:u w:val="none"/>
         </w:rPr>
         <w:t>Graduating</w:t>
       </w:r>
       <w:r>
         <w:rPr>
-          <w:rFonts w:ascii="Times New Roman" w:hAnsi="Times New Roman" w:eastAsia="Times New Roman" w:cs="Times New Roman"/>
-          <w:sz w:val="28"/>
-          <w:szCs w:val="28"/>
+          <w:rFonts w:ascii="Garamond" w:hAnsi="Garamond" w:eastAsia="Garamond" w:cs="Garamond"/>
+          <w:i w:val="0"/>
+          <w:iCs w:val="0"/>
+          <w:sz w:val="32"/>
+          <w:szCs w:val="32"/>
+          <w:u w:val="none"/>
         </w:rPr>
         <w:t xml:space="preserve"> student</w:t>
       </w:r>
@@ -275,29 +378,21 @@
         <w:tab/>
       </w:r>
       <w:r>
+        <w:rPr>
+          <w:rFonts w:ascii="Garamond" w:hAnsi="Garamond" w:eastAsia="Garamond" w:cs="Garamond"/>
+          <w:i w:val="0"/>
+          <w:iCs w:val="0"/>
+          <w:sz w:val="32"/>
+          <w:szCs w:val="32"/>
+          <w:u w:val="none"/>
+        </w:rPr>
+        <w:t>Supervisor</w:t>
+      </w:r>
+      <w:r>
         <w:tab/>
       </w:r>
-      <w:r>
-        <w:rPr>
-          <w:rFonts w:ascii="Times New Roman" w:hAnsi="Times New Roman" w:eastAsia="Times New Roman" w:cs="Times New Roman"/>
-          <w:sz w:val="28"/>
-          <w:szCs w:val="28"/>
-        </w:rPr>
-        <w:t xml:space="preserve">      </w:t>
-      </w:r>
-      <w:r>
-        <w:rPr>
-          <w:rFonts w:ascii="Times New Roman" w:hAnsi="Times New Roman" w:eastAsia="Times New Roman" w:cs="Times New Roman"/>
-          <w:sz w:val="28"/>
-          <w:szCs w:val="28"/>
-        </w:rPr>
-        <w:t>Supervisor</w:t>
-      </w:r>
-      <w:r>
-        <w:tab/>
-      </w:r>
-    </w:p>
-    <w:p xmlns:wp14="http://schemas.microsoft.com/office/word/2010/wordml" wp14:textId="2DAE8E98">
+    </w:p>
+    <w:p xmlns:wp14="http://schemas.microsoft.com/office/word/2010/wordml" wp14:textId="7C9829BA">
       <w:pPr>
         <w:pStyle w:val="Normale"/>
         <w:suppressLineNumbers w:val="0"/>
@@ -306,24 +401,16 @@
         <w:ind w:left="720" w:right="0" w:firstLine="0"/>
         <w:jc w:val="left"/>
         <w:rPr>
-          <w:rFonts w:ascii="Times New Roman" w:hAnsi="Times New Roman" w:eastAsia="Times New Roman" w:cs="Times New Roman"/>
-          <w:sz w:val="28"/>
-          <w:szCs w:val="28"/>
-        </w:rPr>
-      </w:pPr>
-      <w:r>
-        <w:rPr>
-          <w:rFonts w:ascii="Times New Roman" w:hAnsi="Times New Roman" w:eastAsia="Times New Roman" w:cs="Times New Roman"/>
-          <w:sz w:val="28"/>
-          <w:szCs w:val="28"/>
-        </w:rPr>
-        <w:t xml:space="preserve">   </w:t>
-      </w:r>
-      <w:r>
-        <w:rPr>
-          <w:rFonts w:ascii="Times New Roman" w:hAnsi="Times New Roman" w:eastAsia="Times New Roman" w:cs="Times New Roman"/>
-          <w:sz w:val="28"/>
-          <w:szCs w:val="28"/>
+          <w:rFonts w:ascii="Garamond" w:hAnsi="Garamond" w:eastAsia="Garamond" w:cs="Garamond"/>
+          <w:sz w:val="32"/>
+          <w:szCs w:val="32"/>
+        </w:rPr>
+      </w:pPr>
+      <w:r>
+        <w:rPr>
+          <w:rFonts w:ascii="Garamond" w:hAnsi="Garamond" w:eastAsia="Garamond" w:cs="Garamond"/>
+          <w:sz w:val="32"/>
+          <w:szCs w:val="32"/>
         </w:rPr>
         <w:t>Simone Deiana</w:t>
       </w:r>
@@ -347,17 +434,17 @@
       </w:r>
       <w:r>
         <w:rPr>
-          <w:rFonts w:ascii="Times New Roman" w:hAnsi="Times New Roman" w:eastAsia="Times New Roman" w:cs="Times New Roman"/>
-          <w:sz w:val="28"/>
-          <w:szCs w:val="28"/>
+          <w:rFonts w:ascii="Garamond" w:hAnsi="Garamond" w:eastAsia="Garamond" w:cs="Garamond"/>
+          <w:sz w:val="32"/>
+          <w:szCs w:val="32"/>
         </w:rPr>
         <w:t>Prof.</w:t>
       </w:r>
       <w:r>
         <w:rPr>
-          <w:rFonts w:ascii="Times New Roman" w:hAnsi="Times New Roman" w:eastAsia="Times New Roman" w:cs="Times New Roman"/>
-          <w:sz w:val="28"/>
-          <w:szCs w:val="28"/>
+          <w:rFonts w:ascii="Garamond" w:hAnsi="Garamond" w:eastAsia="Garamond" w:cs="Garamond"/>
+          <w:sz w:val="32"/>
+          <w:szCs w:val="32"/>
         </w:rPr>
         <w:t xml:space="preserve"> Alberto Carini</w:t>
       </w:r>
@@ -366,9 +453,9 @@
       <w:pPr>
         <w:ind w:left="4956" w:firstLine="707"/>
         <w:rPr>
-          <w:rFonts w:ascii="Times New Roman" w:hAnsi="Times New Roman" w:eastAsia="Times New Roman" w:cs="Times New Roman"/>
-          <w:sz w:val="28"/>
-          <w:szCs w:val="28"/>
+          <w:rFonts w:ascii="Garamond" w:hAnsi="Garamond" w:eastAsia="Garamond" w:cs="Garamond"/>
+          <w:sz w:val="32"/>
+          <w:szCs w:val="32"/>
         </w:rPr>
       </w:pPr>
     </w:p>
@@ -376,9 +463,9 @@
       <w:pPr>
         <w:ind w:left="4956" w:firstLine="707"/>
         <w:rPr>
-          <w:rFonts w:ascii="Times New Roman" w:hAnsi="Times New Roman" w:eastAsia="Times New Roman" w:cs="Times New Roman"/>
-          <w:sz w:val="28"/>
-          <w:szCs w:val="28"/>
+          <w:rFonts w:ascii="Garamond" w:hAnsi="Garamond" w:eastAsia="Garamond" w:cs="Garamond"/>
+          <w:sz w:val="32"/>
+          <w:szCs w:val="32"/>
         </w:rPr>
       </w:pPr>
     </w:p>
@@ -387,9 +474,9 @@
         <w:ind w:firstLine="6"/>
         <w:jc w:val="center"/>
         <w:rPr>
-          <w:rFonts w:ascii="Times New Roman" w:hAnsi="Times New Roman" w:eastAsia="Times New Roman" w:cs="Times New Roman"/>
-          <w:sz w:val="28"/>
-          <w:szCs w:val="28"/>
+          <w:rFonts w:ascii="Garamond" w:hAnsi="Garamond" w:eastAsia="Garamond" w:cs="Garamond"/>
+          <w:sz w:val="32"/>
+          <w:szCs w:val="32"/>
         </w:rPr>
       </w:pPr>
     </w:p>
@@ -399,58 +486,58 @@
         <w:ind w:firstLine="6"/>
         <w:jc w:val="center"/>
         <w:rPr>
-          <w:rFonts w:ascii="Times New Roman" w:hAnsi="Times New Roman" w:eastAsia="Times New Roman" w:cs="Times New Roman"/>
-          <w:sz w:val="28"/>
-          <w:szCs w:val="28"/>
+          <w:rFonts w:ascii="Garamond" w:hAnsi="Garamond" w:eastAsia="Garamond" w:cs="Garamond"/>
+          <w:sz w:val="32"/>
+          <w:szCs w:val="32"/>
         </w:rPr>
       </w:pPr>
       <w:bookmarkStart w:name="_gjdgxs" w:id="0"/>
       <w:bookmarkEnd w:id="0"/>
       <w:r>
         <w:rPr>
-          <w:rFonts w:ascii="Times New Roman" w:hAnsi="Times New Roman" w:eastAsia="Times New Roman" w:cs="Times New Roman"/>
-          <w:sz w:val="28"/>
-          <w:szCs w:val="28"/>
+          <w:rFonts w:ascii="Garamond" w:hAnsi="Garamond" w:eastAsia="Garamond" w:cs="Garamond"/>
+          <w:sz w:val="32"/>
+          <w:szCs w:val="32"/>
         </w:rPr>
         <w:t>A</w:t>
       </w:r>
       <w:r>
         <w:rPr>
-          <w:rFonts w:ascii="Times New Roman" w:hAnsi="Times New Roman" w:eastAsia="Times New Roman" w:cs="Times New Roman"/>
-          <w:sz w:val="28"/>
-          <w:szCs w:val="28"/>
+          <w:rFonts w:ascii="Garamond" w:hAnsi="Garamond" w:eastAsia="Garamond" w:cs="Garamond"/>
+          <w:sz w:val="32"/>
+          <w:szCs w:val="32"/>
         </w:rPr>
         <w:t>CADEMIC YEAR</w:t>
       </w:r>
       <w:r>
         <w:rPr>
-          <w:rFonts w:ascii="Times New Roman" w:hAnsi="Times New Roman" w:eastAsia="Times New Roman" w:cs="Times New Roman"/>
-          <w:sz w:val="28"/>
-          <w:szCs w:val="28"/>
+          <w:rFonts w:ascii="Garamond" w:hAnsi="Garamond" w:eastAsia="Garamond" w:cs="Garamond"/>
+          <w:sz w:val="32"/>
+          <w:szCs w:val="32"/>
         </w:rPr>
         <w:t xml:space="preserve"> 20</w:t>
       </w:r>
       <w:r>
         <w:rPr>
-          <w:rFonts w:ascii="Times New Roman" w:hAnsi="Times New Roman" w:eastAsia="Times New Roman" w:cs="Times New Roman"/>
-          <w:sz w:val="28"/>
-          <w:szCs w:val="28"/>
+          <w:rFonts w:ascii="Garamond" w:hAnsi="Garamond" w:eastAsia="Garamond" w:cs="Garamond"/>
+          <w:sz w:val="32"/>
+          <w:szCs w:val="32"/>
         </w:rPr>
         <w:t>23</w:t>
       </w:r>
       <w:r>
         <w:rPr>
-          <w:rFonts w:ascii="Times New Roman" w:hAnsi="Times New Roman" w:eastAsia="Times New Roman" w:cs="Times New Roman"/>
-          <w:sz w:val="28"/>
-          <w:szCs w:val="28"/>
+          <w:rFonts w:ascii="Garamond" w:hAnsi="Garamond" w:eastAsia="Garamond" w:cs="Garamond"/>
+          <w:sz w:val="32"/>
+          <w:szCs w:val="32"/>
         </w:rPr>
         <w:t>/20</w:t>
       </w:r>
       <w:r>
         <w:rPr>
-          <w:rFonts w:ascii="Times New Roman" w:hAnsi="Times New Roman" w:eastAsia="Times New Roman" w:cs="Times New Roman"/>
-          <w:sz w:val="28"/>
-          <w:szCs w:val="28"/>
+          <w:rFonts w:ascii="Garamond" w:hAnsi="Garamond" w:eastAsia="Garamond" w:cs="Garamond"/>
+          <w:sz w:val="32"/>
+          <w:szCs w:val="32"/>
         </w:rPr>
         <w:t>24</w:t>
       </w:r>

</xml_diff>